<commit_message>
add 3 learning documents
</commit_message>
<xml_diff>
--- a/user_guide/STALite_users_guide_00904.docx
+++ b/user_guide/STALite_users_guide_00904.docx
@@ -14,9 +14,7 @@
           <w:szCs w:val="20"/>
         </w:rPr>
       </w:pPr>
-      <w:bookmarkStart w:id="0" w:name="_Toc50109033"/>
-      <w:bookmarkStart w:id="29" w:name="_GoBack"/>
-      <w:bookmarkEnd w:id="29"/>
+      <w:bookmarkStart w:id="0" w:name="_Toc2525"/>
       <w:r>
         <w:rPr>
           <w:rFonts w:ascii="Times New Roman" w:hAnsi="Times New Roman" w:eastAsia="SimHei" w:cs="Times New Roman"/>
@@ -226,13 +224,8 @@
           <w:pPr>
             <w:pStyle w:val="13"/>
             <w:tabs>
-              <w:tab w:val="right" w:leader="dot" w:pos="8296"/>
+              <w:tab w:val="right" w:leader="dot" w:pos="8306"/>
             </w:tabs>
-            <w:rPr>
-              <w:kern w:val="0"/>
-              <w:sz w:val="22"/>
-              <w:lang w:eastAsia="en-US"/>
-            </w:rPr>
           </w:pPr>
           <w:r>
             <w:rPr>
@@ -253,18 +246,27 @@
             <w:fldChar w:fldCharType="separate"/>
           </w:r>
           <w:r>
+            <w:rPr>
+              <w:rFonts w:ascii="Times New Roman" w:hAnsi="Times New Roman" w:cs="Times New Roman"/>
+            </w:rPr>
             <w:fldChar w:fldCharType="begin"/>
           </w:r>
           <w:r>
-            <w:instrText xml:space="preserve"> HYPERLINK \l "_Toc50109033" </w:instrText>
+            <w:rPr>
+              <w:rFonts w:ascii="Times New Roman" w:hAnsi="Times New Roman" w:cs="Times New Roman"/>
+            </w:rPr>
+            <w:instrText xml:space="preserve"> HYPERLINK \l _Toc2525 </w:instrText>
           </w:r>
           <w:r>
+            <w:rPr>
+              <w:rFonts w:ascii="Times New Roman" w:hAnsi="Times New Roman" w:cs="Times New Roman"/>
+            </w:rPr>
             <w:fldChar w:fldCharType="separate"/>
           </w:r>
           <w:r>
             <w:rPr>
-              <w:rStyle w:val="18"/>
               <w:rFonts w:ascii="Times New Roman" w:hAnsi="Times New Roman" w:eastAsia="SimHei" w:cs="Times New Roman"/>
+              <w:szCs w:val="20"/>
             </w:rPr>
             <w:t>STALite/DTALite Users Guide</w:t>
           </w:r>
@@ -275,7 +277,7 @@
             <w:fldChar w:fldCharType="begin"/>
           </w:r>
           <w:r>
-            <w:instrText xml:space="preserve"> PAGEREF _Toc50109033 \h </w:instrText>
+            <w:instrText xml:space="preserve"> PAGEREF _Toc2525 </w:instrText>
           </w:r>
           <w:r>
             <w:fldChar w:fldCharType="separate"/>
@@ -287,6 +289,9 @@
             <w:fldChar w:fldCharType="end"/>
           </w:r>
           <w:r>
+            <w:rPr>
+              <w:rFonts w:ascii="Times New Roman" w:hAnsi="Times New Roman" w:cs="Times New Roman"/>
+            </w:rPr>
             <w:fldChar w:fldCharType="end"/>
           </w:r>
         </w:p>
@@ -294,43 +299,41 @@
           <w:pPr>
             <w:pStyle w:val="13"/>
             <w:tabs>
-              <w:tab w:val="left" w:pos="440"/>
-              <w:tab w:val="right" w:leader="dot" w:pos="8296"/>
+              <w:tab w:val="right" w:leader="dot" w:pos="8306"/>
             </w:tabs>
-            <w:rPr>
-              <w:kern w:val="0"/>
-              <w:sz w:val="22"/>
-              <w:lang w:eastAsia="en-US"/>
-            </w:rPr>
           </w:pPr>
           <w:r>
+            <w:rPr>
+              <w:rFonts w:ascii="Times New Roman" w:hAnsi="Times New Roman" w:cs="Times New Roman"/>
+              <w:bCs/>
+            </w:rPr>
             <w:fldChar w:fldCharType="begin"/>
           </w:r>
           <w:r>
-            <w:instrText xml:space="preserve"> HYPERLINK \l "_Toc50109034" </w:instrText>
+            <w:rPr>
+              <w:rFonts w:ascii="Times New Roman" w:hAnsi="Times New Roman" w:cs="Times New Roman"/>
+              <w:bCs/>
+            </w:rPr>
+            <w:instrText xml:space="preserve"> HYPERLINK \l _Toc17997 </w:instrText>
           </w:r>
           <w:r>
+            <w:rPr>
+              <w:rFonts w:ascii="Times New Roman" w:hAnsi="Times New Roman" w:cs="Times New Roman"/>
+              <w:bCs/>
+            </w:rPr>
             <w:fldChar w:fldCharType="separate"/>
           </w:r>
           <w:r>
             <w:rPr>
-              <w:rStyle w:val="18"/>
-              <w:rFonts w:ascii="Times New Roman" w:hAnsi="Times New Roman" w:eastAsia="SimHei" w:cs="Times New Roman"/>
+              <w:rFonts w:hint="eastAsia" w:ascii="Times New Roman" w:hAnsi="Times New Roman" w:eastAsia="SimHei" w:cs="Times New Roman"/>
+              <w:szCs w:val="20"/>
             </w:rPr>
-            <w:t>1.</w:t>
+            <w:t xml:space="preserve">1. </w:t>
           </w:r>
           <w:r>
             <w:rPr>
-              <w:kern w:val="0"/>
-              <w:sz w:val="22"/>
-              <w:lang w:eastAsia="en-US"/>
-            </w:rPr>
-            <w:tab/>
-          </w:r>
-          <w:r>
-            <w:rPr>
-              <w:rStyle w:val="18"/>
               <w:rFonts w:ascii="Times New Roman" w:hAnsi="Times New Roman" w:eastAsia="SimSun" w:cs="Times New Roman"/>
+              <w:szCs w:val="20"/>
             </w:rPr>
             <w:t>Introduction</w:t>
           </w:r>
@@ -341,7 +344,7 @@
             <w:fldChar w:fldCharType="begin"/>
           </w:r>
           <w:r>
-            <w:instrText xml:space="preserve"> PAGEREF _Toc50109034 \h </w:instrText>
+            <w:instrText xml:space="preserve"> PAGEREF _Toc17997 </w:instrText>
           </w:r>
           <w:r>
             <w:fldChar w:fldCharType="separate"/>
@@ -353,6 +356,10 @@
             <w:fldChar w:fldCharType="end"/>
           </w:r>
           <w:r>
+            <w:rPr>
+              <w:rFonts w:ascii="Times New Roman" w:hAnsi="Times New Roman" w:cs="Times New Roman"/>
+              <w:bCs/>
+            </w:rPr>
             <w:fldChar w:fldCharType="end"/>
           </w:r>
         </w:p>
@@ -360,27 +367,34 @@
           <w:pPr>
             <w:pStyle w:val="14"/>
             <w:tabs>
-              <w:tab w:val="right" w:leader="dot" w:pos="8296"/>
+              <w:tab w:val="right" w:leader="dot" w:pos="8306"/>
             </w:tabs>
-            <w:rPr>
-              <w:kern w:val="0"/>
-              <w:sz w:val="22"/>
-              <w:lang w:eastAsia="en-US"/>
-            </w:rPr>
           </w:pPr>
           <w:r>
+            <w:rPr>
+              <w:rFonts w:ascii="Times New Roman" w:hAnsi="Times New Roman" w:cs="Times New Roman"/>
+              <w:bCs/>
+            </w:rPr>
             <w:fldChar w:fldCharType="begin"/>
           </w:r>
           <w:r>
-            <w:instrText xml:space="preserve"> HYPERLINK \l "_Toc50109035" </w:instrText>
+            <w:rPr>
+              <w:rFonts w:ascii="Times New Roman" w:hAnsi="Times New Roman" w:cs="Times New Roman"/>
+              <w:bCs/>
+            </w:rPr>
+            <w:instrText xml:space="preserve"> HYPERLINK \l _Toc26356 </w:instrText>
           </w:r>
           <w:r>
+            <w:rPr>
+              <w:rFonts w:ascii="Times New Roman" w:hAnsi="Times New Roman" w:cs="Times New Roman"/>
+              <w:bCs/>
+            </w:rPr>
             <w:fldChar w:fldCharType="separate"/>
           </w:r>
           <w:r>
             <w:rPr>
-              <w:rStyle w:val="18"/>
               <w:rFonts w:ascii="Times New Roman" w:hAnsi="Times New Roman" w:cs="Times New Roman"/>
+              <w:szCs w:val="20"/>
             </w:rPr>
             <w:t>1.1. Motivation</w:t>
           </w:r>
@@ -391,7 +405,7 @@
             <w:fldChar w:fldCharType="begin"/>
           </w:r>
           <w:r>
-            <w:instrText xml:space="preserve"> PAGEREF _Toc50109035 \h </w:instrText>
+            <w:instrText xml:space="preserve"> PAGEREF _Toc26356 </w:instrText>
           </w:r>
           <w:r>
             <w:fldChar w:fldCharType="separate"/>
@@ -403,6 +417,10 @@
             <w:fldChar w:fldCharType="end"/>
           </w:r>
           <w:r>
+            <w:rPr>
+              <w:rFonts w:ascii="Times New Roman" w:hAnsi="Times New Roman" w:cs="Times New Roman"/>
+              <w:bCs/>
+            </w:rPr>
             <w:fldChar w:fldCharType="end"/>
           </w:r>
         </w:p>
@@ -410,34 +428,41 @@
           <w:pPr>
             <w:pStyle w:val="14"/>
             <w:tabs>
-              <w:tab w:val="right" w:leader="dot" w:pos="8296"/>
+              <w:tab w:val="right" w:leader="dot" w:pos="8306"/>
             </w:tabs>
-            <w:rPr>
-              <w:kern w:val="0"/>
-              <w:sz w:val="22"/>
-              <w:lang w:eastAsia="en-US"/>
-            </w:rPr>
           </w:pPr>
           <w:r>
+            <w:rPr>
+              <w:rFonts w:ascii="Times New Roman" w:hAnsi="Times New Roman" w:cs="Times New Roman"/>
+              <w:bCs/>
+            </w:rPr>
             <w:fldChar w:fldCharType="begin"/>
           </w:r>
           <w:r>
-            <w:instrText xml:space="preserve"> HYPERLINK \l "_Toc50109036" </w:instrText>
+            <w:rPr>
+              <w:rFonts w:ascii="Times New Roman" w:hAnsi="Times New Roman" w:cs="Times New Roman"/>
+              <w:bCs/>
+            </w:rPr>
+            <w:instrText xml:space="preserve"> HYPERLINK \l _Toc21323 </w:instrText>
           </w:r>
           <w:r>
+            <w:rPr>
+              <w:rFonts w:ascii="Times New Roman" w:hAnsi="Times New Roman" w:cs="Times New Roman"/>
+              <w:bCs/>
+            </w:rPr>
             <w:fldChar w:fldCharType="separate"/>
           </w:r>
           <w:r>
             <w:rPr>
-              <w:rStyle w:val="18"/>
               <w:rFonts w:ascii="Times New Roman" w:hAnsi="Times New Roman" w:eastAsia="SimSun" w:cs="Times New Roman"/>
+              <w:szCs w:val="20"/>
             </w:rPr>
             <w:t xml:space="preserve">1.2  </w:t>
           </w:r>
           <w:r>
             <w:rPr>
-              <w:rStyle w:val="18"/>
               <w:rFonts w:ascii="Times New Roman" w:hAnsi="Times New Roman" w:cs="Times New Roman"/>
+              <w:szCs w:val="20"/>
             </w:rPr>
             <w:t>System Architecture</w:t>
           </w:r>
@@ -448,7 +473,7 @@
             <w:fldChar w:fldCharType="begin"/>
           </w:r>
           <w:r>
-            <w:instrText xml:space="preserve"> PAGEREF _Toc50109036 \h </w:instrText>
+            <w:instrText xml:space="preserve"> PAGEREF _Toc21323 </w:instrText>
           </w:r>
           <w:r>
             <w:fldChar w:fldCharType="separate"/>
@@ -460,6 +485,10 @@
             <w:fldChar w:fldCharType="end"/>
           </w:r>
           <w:r>
+            <w:rPr>
+              <w:rFonts w:ascii="Times New Roman" w:hAnsi="Times New Roman" w:cs="Times New Roman"/>
+              <w:bCs/>
+            </w:rPr>
             <w:fldChar w:fldCharType="end"/>
           </w:r>
         </w:p>
@@ -467,27 +496,34 @@
           <w:pPr>
             <w:pStyle w:val="14"/>
             <w:tabs>
-              <w:tab w:val="right" w:leader="dot" w:pos="8296"/>
+              <w:tab w:val="right" w:leader="dot" w:pos="8306"/>
             </w:tabs>
-            <w:rPr>
-              <w:kern w:val="0"/>
-              <w:sz w:val="22"/>
-              <w:lang w:eastAsia="en-US"/>
-            </w:rPr>
           </w:pPr>
           <w:r>
+            <w:rPr>
+              <w:rFonts w:ascii="Times New Roman" w:hAnsi="Times New Roman" w:cs="Times New Roman"/>
+              <w:bCs/>
+            </w:rPr>
             <w:fldChar w:fldCharType="begin"/>
           </w:r>
           <w:r>
-            <w:instrText xml:space="preserve"> HYPERLINK \l "_Toc50109037" </w:instrText>
+            <w:rPr>
+              <w:rFonts w:ascii="Times New Roman" w:hAnsi="Times New Roman" w:cs="Times New Roman"/>
+              <w:bCs/>
+            </w:rPr>
+            <w:instrText xml:space="preserve"> HYPERLINK \l _Toc29392 </w:instrText>
           </w:r>
           <w:r>
+            <w:rPr>
+              <w:rFonts w:ascii="Times New Roman" w:hAnsi="Times New Roman" w:cs="Times New Roman"/>
+              <w:bCs/>
+            </w:rPr>
             <w:fldChar w:fldCharType="separate"/>
           </w:r>
           <w:r>
             <w:rPr>
-              <w:rStyle w:val="18"/>
               <w:rFonts w:ascii="Times New Roman" w:hAnsi="Times New Roman" w:cs="Times New Roman"/>
+              <w:szCs w:val="20"/>
             </w:rPr>
             <w:t>1.3. 5 steps of performing traffic analysis using CSV files</w:t>
           </w:r>
@@ -498,7 +534,7 @@
             <w:fldChar w:fldCharType="begin"/>
           </w:r>
           <w:r>
-            <w:instrText xml:space="preserve"> PAGEREF _Toc50109037 \h </w:instrText>
+            <w:instrText xml:space="preserve"> PAGEREF _Toc29392 </w:instrText>
           </w:r>
           <w:r>
             <w:fldChar w:fldCharType="separate"/>
@@ -510,6 +546,10 @@
             <w:fldChar w:fldCharType="end"/>
           </w:r>
           <w:r>
+            <w:rPr>
+              <w:rFonts w:ascii="Times New Roman" w:hAnsi="Times New Roman" w:cs="Times New Roman"/>
+              <w:bCs/>
+            </w:rPr>
             <w:fldChar w:fldCharType="end"/>
           </w:r>
         </w:p>
@@ -517,43 +557,41 @@
           <w:pPr>
             <w:pStyle w:val="13"/>
             <w:tabs>
-              <w:tab w:val="left" w:pos="440"/>
-              <w:tab w:val="right" w:leader="dot" w:pos="8296"/>
+              <w:tab w:val="right" w:leader="dot" w:pos="8306"/>
             </w:tabs>
-            <w:rPr>
-              <w:kern w:val="0"/>
-              <w:sz w:val="22"/>
-              <w:lang w:eastAsia="en-US"/>
-            </w:rPr>
           </w:pPr>
           <w:r>
+            <w:rPr>
+              <w:rFonts w:ascii="Times New Roman" w:hAnsi="Times New Roman" w:cs="Times New Roman"/>
+              <w:bCs/>
+            </w:rPr>
             <w:fldChar w:fldCharType="begin"/>
           </w:r>
           <w:r>
-            <w:instrText xml:space="preserve"> HYPERLINK \l "_Toc50109038" </w:instrText>
+            <w:rPr>
+              <w:rFonts w:ascii="Times New Roman" w:hAnsi="Times New Roman" w:cs="Times New Roman"/>
+              <w:bCs/>
+            </w:rPr>
+            <w:instrText xml:space="preserve"> HYPERLINK \l _Toc14421 </w:instrText>
           </w:r>
           <w:r>
+            <w:rPr>
+              <w:rFonts w:ascii="Times New Roman" w:hAnsi="Times New Roman" w:cs="Times New Roman"/>
+              <w:bCs/>
+            </w:rPr>
             <w:fldChar w:fldCharType="separate"/>
           </w:r>
           <w:r>
             <w:rPr>
-              <w:rStyle w:val="18"/>
-              <w:rFonts w:ascii="Times New Roman" w:hAnsi="Times New Roman" w:eastAsia="SimSun" w:cs="Times New Roman"/>
+              <w:rFonts w:hint="eastAsia" w:ascii="Times New Roman" w:hAnsi="Times New Roman" w:eastAsia="SimSun" w:cs="Times New Roman"/>
+              <w:szCs w:val="20"/>
             </w:rPr>
-            <w:t>2.</w:t>
+            <w:t xml:space="preserve">2. </w:t>
           </w:r>
           <w:r>
             <w:rPr>
-              <w:kern w:val="0"/>
-              <w:sz w:val="22"/>
-              <w:lang w:eastAsia="en-US"/>
-            </w:rPr>
-            <w:tab/>
-          </w:r>
-          <w:r>
-            <w:rPr>
-              <w:rStyle w:val="18"/>
               <w:rFonts w:ascii="Times New Roman" w:hAnsi="Times New Roman" w:eastAsia="SimSun" w:cs="Times New Roman"/>
+              <w:szCs w:val="20"/>
             </w:rPr>
             <w:t>Getting Started from NeXTA graphical user interface and running STALite</w:t>
           </w:r>
@@ -564,7 +602,7 @@
             <w:fldChar w:fldCharType="begin"/>
           </w:r>
           <w:r>
-            <w:instrText xml:space="preserve"> PAGEREF _Toc50109038 \h </w:instrText>
+            <w:instrText xml:space="preserve"> PAGEREF _Toc14421 </w:instrText>
           </w:r>
           <w:r>
             <w:fldChar w:fldCharType="separate"/>
@@ -576,6 +614,10 @@
             <w:fldChar w:fldCharType="end"/>
           </w:r>
           <w:r>
+            <w:rPr>
+              <w:rFonts w:ascii="Times New Roman" w:hAnsi="Times New Roman" w:cs="Times New Roman"/>
+              <w:bCs/>
+            </w:rPr>
             <w:fldChar w:fldCharType="end"/>
           </w:r>
         </w:p>
@@ -583,27 +625,34 @@
           <w:pPr>
             <w:pStyle w:val="14"/>
             <w:tabs>
-              <w:tab w:val="right" w:leader="dot" w:pos="8296"/>
+              <w:tab w:val="right" w:leader="dot" w:pos="8306"/>
             </w:tabs>
-            <w:rPr>
-              <w:kern w:val="0"/>
-              <w:sz w:val="22"/>
-              <w:lang w:eastAsia="en-US"/>
-            </w:rPr>
           </w:pPr>
           <w:r>
+            <w:rPr>
+              <w:rFonts w:ascii="Times New Roman" w:hAnsi="Times New Roman" w:cs="Times New Roman"/>
+              <w:bCs/>
+            </w:rPr>
             <w:fldChar w:fldCharType="begin"/>
           </w:r>
           <w:r>
-            <w:instrText xml:space="preserve"> HYPERLINK \l "_Toc50109039" </w:instrText>
+            <w:rPr>
+              <w:rFonts w:ascii="Times New Roman" w:hAnsi="Times New Roman" w:cs="Times New Roman"/>
+              <w:bCs/>
+            </w:rPr>
+            <w:instrText xml:space="preserve"> HYPERLINK \l _Toc18037 </w:instrText>
           </w:r>
           <w:r>
+            <w:rPr>
+              <w:rFonts w:ascii="Times New Roman" w:hAnsi="Times New Roman" w:cs="Times New Roman"/>
+              <w:bCs/>
+            </w:rPr>
             <w:fldChar w:fldCharType="separate"/>
           </w:r>
           <w:r>
             <w:rPr>
-              <w:rStyle w:val="18"/>
               <w:rFonts w:ascii="Times New Roman" w:hAnsi="Times New Roman" w:cs="Times New Roman"/>
+              <w:szCs w:val="20"/>
             </w:rPr>
             <w:t>Step 1: Download and locate the project folder, check CSV network files.</w:t>
           </w:r>
@@ -614,7 +663,7 @@
             <w:fldChar w:fldCharType="begin"/>
           </w:r>
           <w:r>
-            <w:instrText xml:space="preserve"> PAGEREF _Toc50109039 \h </w:instrText>
+            <w:instrText xml:space="preserve"> PAGEREF _Toc18037 </w:instrText>
           </w:r>
           <w:r>
             <w:fldChar w:fldCharType="separate"/>
@@ -626,6 +675,10 @@
             <w:fldChar w:fldCharType="end"/>
           </w:r>
           <w:r>
+            <w:rPr>
+              <w:rFonts w:ascii="Times New Roman" w:hAnsi="Times New Roman" w:cs="Times New Roman"/>
+              <w:bCs/>
+            </w:rPr>
             <w:fldChar w:fldCharType="end"/>
           </w:r>
         </w:p>
@@ -633,27 +686,34 @@
           <w:pPr>
             <w:pStyle w:val="14"/>
             <w:tabs>
-              <w:tab w:val="right" w:leader="dot" w:pos="8296"/>
+              <w:tab w:val="right" w:leader="dot" w:pos="8306"/>
             </w:tabs>
-            <w:rPr>
-              <w:kern w:val="0"/>
-              <w:sz w:val="22"/>
-              <w:lang w:eastAsia="en-US"/>
-            </w:rPr>
           </w:pPr>
           <w:r>
+            <w:rPr>
+              <w:rFonts w:ascii="Times New Roman" w:hAnsi="Times New Roman" w:cs="Times New Roman"/>
+              <w:bCs/>
+            </w:rPr>
             <w:fldChar w:fldCharType="begin"/>
           </w:r>
           <w:r>
-            <w:instrText xml:space="preserve"> HYPERLINK \l "_Toc50109040" </w:instrText>
+            <w:rPr>
+              <w:rFonts w:ascii="Times New Roman" w:hAnsi="Times New Roman" w:cs="Times New Roman"/>
+              <w:bCs/>
+            </w:rPr>
+            <w:instrText xml:space="preserve"> HYPERLINK \l _Toc24380 </w:instrText>
           </w:r>
           <w:r>
+            <w:rPr>
+              <w:rFonts w:ascii="Times New Roman" w:hAnsi="Times New Roman" w:cs="Times New Roman"/>
+              <w:bCs/>
+            </w:rPr>
             <w:fldChar w:fldCharType="separate"/>
           </w:r>
           <w:r>
             <w:rPr>
-              <w:rStyle w:val="18"/>
               <w:rFonts w:ascii="Times New Roman" w:hAnsi="Times New Roman" w:cs="Times New Roman"/>
+              <w:szCs w:val="20"/>
             </w:rPr>
             <w:t>Step 2: Visualize and validate network in NeXTA using shortest path finding</w:t>
           </w:r>
@@ -664,7 +724,7 @@
             <w:fldChar w:fldCharType="begin"/>
           </w:r>
           <w:r>
-            <w:instrText xml:space="preserve"> PAGEREF _Toc50109040 \h </w:instrText>
+            <w:instrText xml:space="preserve"> PAGEREF _Toc24380 </w:instrText>
           </w:r>
           <w:r>
             <w:fldChar w:fldCharType="separate"/>
@@ -676,6 +736,10 @@
             <w:fldChar w:fldCharType="end"/>
           </w:r>
           <w:r>
+            <w:rPr>
+              <w:rFonts w:ascii="Times New Roman" w:hAnsi="Times New Roman" w:cs="Times New Roman"/>
+              <w:bCs/>
+            </w:rPr>
             <w:fldChar w:fldCharType="end"/>
           </w:r>
         </w:p>
@@ -683,27 +747,34 @@
           <w:pPr>
             <w:pStyle w:val="14"/>
             <w:tabs>
-              <w:tab w:val="right" w:leader="dot" w:pos="8296"/>
+              <w:tab w:val="right" w:leader="dot" w:pos="8306"/>
             </w:tabs>
-            <w:rPr>
-              <w:kern w:val="0"/>
-              <w:sz w:val="22"/>
-              <w:lang w:eastAsia="en-US"/>
-            </w:rPr>
           </w:pPr>
           <w:r>
+            <w:rPr>
+              <w:rFonts w:ascii="Times New Roman" w:hAnsi="Times New Roman" w:cs="Times New Roman"/>
+              <w:bCs/>
+            </w:rPr>
             <w:fldChar w:fldCharType="begin"/>
           </w:r>
           <w:r>
-            <w:instrText xml:space="preserve"> HYPERLINK \l "_Toc50109041" </w:instrText>
+            <w:rPr>
+              <w:rFonts w:ascii="Times New Roman" w:hAnsi="Times New Roman" w:cs="Times New Roman"/>
+              <w:bCs/>
+            </w:rPr>
+            <w:instrText xml:space="preserve"> HYPERLINK \l _Toc28132 </w:instrText>
           </w:r>
           <w:r>
+            <w:rPr>
+              <w:rFonts w:ascii="Times New Roman" w:hAnsi="Times New Roman" w:cs="Times New Roman"/>
+              <w:bCs/>
+            </w:rPr>
             <w:fldChar w:fldCharType="separate"/>
           </w:r>
           <w:r>
             <w:rPr>
-              <w:rStyle w:val="18"/>
               <w:rFonts w:ascii="Times New Roman" w:hAnsi="Times New Roman" w:cs="Times New Roman"/>
+              <w:szCs w:val="24"/>
             </w:rPr>
             <w:t>Step 3. Run STALite as a Windows console application from File Explorer</w:t>
           </w:r>
@@ -714,7 +785,7 @@
             <w:fldChar w:fldCharType="begin"/>
           </w:r>
           <w:r>
-            <w:instrText xml:space="preserve"> PAGEREF _Toc50109041 \h </w:instrText>
+            <w:instrText xml:space="preserve"> PAGEREF _Toc28132 </w:instrText>
           </w:r>
           <w:r>
             <w:fldChar w:fldCharType="separate"/>
@@ -726,6 +797,10 @@
             <w:fldChar w:fldCharType="end"/>
           </w:r>
           <w:r>
+            <w:rPr>
+              <w:rFonts w:ascii="Times New Roman" w:hAnsi="Times New Roman" w:cs="Times New Roman"/>
+              <w:bCs/>
+            </w:rPr>
             <w:fldChar w:fldCharType="end"/>
           </w:r>
         </w:p>
@@ -733,43 +808,41 @@
           <w:pPr>
             <w:pStyle w:val="13"/>
             <w:tabs>
-              <w:tab w:val="left" w:pos="440"/>
-              <w:tab w:val="right" w:leader="dot" w:pos="8296"/>
+              <w:tab w:val="right" w:leader="dot" w:pos="8306"/>
             </w:tabs>
-            <w:rPr>
-              <w:kern w:val="0"/>
-              <w:sz w:val="22"/>
-              <w:lang w:eastAsia="en-US"/>
-            </w:rPr>
           </w:pPr>
           <w:r>
+            <w:rPr>
+              <w:rFonts w:ascii="Times New Roman" w:hAnsi="Times New Roman" w:cs="Times New Roman"/>
+              <w:bCs/>
+            </w:rPr>
             <w:fldChar w:fldCharType="begin"/>
           </w:r>
           <w:r>
-            <w:instrText xml:space="preserve"> HYPERLINK \l "_Toc50109042" </w:instrText>
+            <w:rPr>
+              <w:rFonts w:ascii="Times New Roman" w:hAnsi="Times New Roman" w:cs="Times New Roman"/>
+              <w:bCs/>
+            </w:rPr>
+            <w:instrText xml:space="preserve"> HYPERLINK \l _Toc4001 </w:instrText>
           </w:r>
           <w:r>
+            <w:rPr>
+              <w:rFonts w:ascii="Times New Roman" w:hAnsi="Times New Roman" w:cs="Times New Roman"/>
+              <w:bCs/>
+            </w:rPr>
             <w:fldChar w:fldCharType="separate"/>
           </w:r>
           <w:r>
             <w:rPr>
-              <w:rStyle w:val="18"/>
-              <w:rFonts w:ascii="Times New Roman" w:hAnsi="Times New Roman" w:eastAsia="SimSun" w:cs="Times New Roman"/>
+              <w:rFonts w:hint="eastAsia" w:ascii="Times New Roman" w:hAnsi="Times New Roman" w:eastAsia="SimSun" w:cs="Times New Roman"/>
+              <w:szCs w:val="20"/>
             </w:rPr>
-            <w:t>3.</w:t>
+            <w:t xml:space="preserve">3. </w:t>
           </w:r>
           <w:r>
             <w:rPr>
-              <w:kern w:val="0"/>
-              <w:sz w:val="22"/>
-              <w:lang w:eastAsia="en-US"/>
-            </w:rPr>
-            <w:tab/>
-          </w:r>
-          <w:r>
-            <w:rPr>
-              <w:rStyle w:val="18"/>
               <w:rFonts w:ascii="Times New Roman" w:hAnsi="Times New Roman" w:eastAsia="SimSun" w:cs="Times New Roman"/>
+              <w:szCs w:val="20"/>
             </w:rPr>
             <w:t>Toy Examples for Computing Static User Equilibrium</w:t>
           </w:r>
@@ -780,7 +853,7 @@
             <w:fldChar w:fldCharType="begin"/>
           </w:r>
           <w:r>
-            <w:instrText xml:space="preserve"> PAGEREF _Toc50109042 \h </w:instrText>
+            <w:instrText xml:space="preserve"> PAGEREF _Toc4001 </w:instrText>
           </w:r>
           <w:r>
             <w:fldChar w:fldCharType="separate"/>
@@ -792,6 +865,10 @@
             <w:fldChar w:fldCharType="end"/>
           </w:r>
           <w:r>
+            <w:rPr>
+              <w:rFonts w:ascii="Times New Roman" w:hAnsi="Times New Roman" w:cs="Times New Roman"/>
+              <w:bCs/>
+            </w:rPr>
             <w:fldChar w:fldCharType="end"/>
           </w:r>
         </w:p>
@@ -799,27 +876,34 @@
           <w:pPr>
             <w:pStyle w:val="14"/>
             <w:tabs>
-              <w:tab w:val="right" w:leader="dot" w:pos="8296"/>
+              <w:tab w:val="right" w:leader="dot" w:pos="8306"/>
             </w:tabs>
-            <w:rPr>
-              <w:kern w:val="0"/>
-              <w:sz w:val="22"/>
-              <w:lang w:eastAsia="en-US"/>
-            </w:rPr>
           </w:pPr>
           <w:r>
+            <w:rPr>
+              <w:rFonts w:ascii="Times New Roman" w:hAnsi="Times New Roman" w:cs="Times New Roman"/>
+              <w:bCs/>
+            </w:rPr>
             <w:fldChar w:fldCharType="begin"/>
           </w:r>
           <w:r>
-            <w:instrText xml:space="preserve"> HYPERLINK \l "_Toc50109043" </w:instrText>
+            <w:rPr>
+              <w:rFonts w:ascii="Times New Roman" w:hAnsi="Times New Roman" w:cs="Times New Roman"/>
+              <w:bCs/>
+            </w:rPr>
+            <w:instrText xml:space="preserve"> HYPERLINK \l _Toc30525 </w:instrText>
           </w:r>
           <w:r>
+            <w:rPr>
+              <w:rFonts w:ascii="Times New Roman" w:hAnsi="Times New Roman" w:cs="Times New Roman"/>
+              <w:bCs/>
+            </w:rPr>
             <w:fldChar w:fldCharType="separate"/>
           </w:r>
           <w:r>
             <w:rPr>
-              <w:rStyle w:val="18"/>
               <w:rFonts w:ascii="Times New Roman" w:hAnsi="Times New Roman" w:cs="Times New Roman"/>
+              <w:szCs w:val="20"/>
             </w:rPr>
             <w:t>3.1 Two-corridor example</w:t>
           </w:r>
@@ -830,7 +914,7 @@
             <w:fldChar w:fldCharType="begin"/>
           </w:r>
           <w:r>
-            <w:instrText xml:space="preserve"> PAGEREF _Toc50109043 \h </w:instrText>
+            <w:instrText xml:space="preserve"> PAGEREF _Toc30525 </w:instrText>
           </w:r>
           <w:r>
             <w:fldChar w:fldCharType="separate"/>
@@ -842,6 +926,10 @@
             <w:fldChar w:fldCharType="end"/>
           </w:r>
           <w:r>
+            <w:rPr>
+              <w:rFonts w:ascii="Times New Roman" w:hAnsi="Times New Roman" w:cs="Times New Roman"/>
+              <w:bCs/>
+            </w:rPr>
             <w:fldChar w:fldCharType="end"/>
           </w:r>
         </w:p>
@@ -849,27 +937,34 @@
           <w:pPr>
             <w:pStyle w:val="14"/>
             <w:tabs>
-              <w:tab w:val="right" w:leader="dot" w:pos="8296"/>
+              <w:tab w:val="right" w:leader="dot" w:pos="8306"/>
             </w:tabs>
-            <w:rPr>
-              <w:kern w:val="0"/>
-              <w:sz w:val="22"/>
-              <w:lang w:eastAsia="en-US"/>
-            </w:rPr>
           </w:pPr>
           <w:r>
+            <w:rPr>
+              <w:rFonts w:ascii="Times New Roman" w:hAnsi="Times New Roman" w:cs="Times New Roman"/>
+              <w:bCs/>
+            </w:rPr>
             <w:fldChar w:fldCharType="begin"/>
           </w:r>
           <w:r>
-            <w:instrText xml:space="preserve"> HYPERLINK \l "_Toc50109044" </w:instrText>
+            <w:rPr>
+              <w:rFonts w:ascii="Times New Roman" w:hAnsi="Times New Roman" w:cs="Times New Roman"/>
+              <w:bCs/>
+            </w:rPr>
+            <w:instrText xml:space="preserve"> HYPERLINK \l _Toc30755 </w:instrText>
           </w:r>
           <w:r>
+            <w:rPr>
+              <w:rFonts w:ascii="Times New Roman" w:hAnsi="Times New Roman" w:cs="Times New Roman"/>
+              <w:bCs/>
+            </w:rPr>
             <w:fldChar w:fldCharType="separate"/>
           </w:r>
           <w:r>
             <w:rPr>
-              <w:rStyle w:val="18"/>
               <w:rFonts w:ascii="Times New Roman" w:hAnsi="Times New Roman" w:cs="Times New Roman"/>
+              <w:szCs w:val="24"/>
             </w:rPr>
             <w:t>3.2 Detailed data structure description</w:t>
           </w:r>
@@ -880,7 +975,7 @@
             <w:fldChar w:fldCharType="begin"/>
           </w:r>
           <w:r>
-            <w:instrText xml:space="preserve"> PAGEREF _Toc50109044 \h </w:instrText>
+            <w:instrText xml:space="preserve"> PAGEREF _Toc30755 </w:instrText>
           </w:r>
           <w:r>
             <w:fldChar w:fldCharType="separate"/>
@@ -892,6 +987,10 @@
             <w:fldChar w:fldCharType="end"/>
           </w:r>
           <w:r>
+            <w:rPr>
+              <w:rFonts w:ascii="Times New Roman" w:hAnsi="Times New Roman" w:cs="Times New Roman"/>
+              <w:bCs/>
+            </w:rPr>
             <w:fldChar w:fldCharType="end"/>
           </w:r>
         </w:p>
@@ -899,27 +998,34 @@
           <w:pPr>
             <w:pStyle w:val="13"/>
             <w:tabs>
-              <w:tab w:val="right" w:leader="dot" w:pos="8296"/>
+              <w:tab w:val="right" w:leader="dot" w:pos="8306"/>
             </w:tabs>
-            <w:rPr>
-              <w:kern w:val="0"/>
-              <w:sz w:val="22"/>
-              <w:lang w:eastAsia="en-US"/>
-            </w:rPr>
           </w:pPr>
           <w:r>
+            <w:rPr>
+              <w:rFonts w:ascii="Times New Roman" w:hAnsi="Times New Roman" w:cs="Times New Roman"/>
+              <w:bCs/>
+            </w:rPr>
             <w:fldChar w:fldCharType="begin"/>
           </w:r>
           <w:r>
-            <w:instrText xml:space="preserve"> HYPERLINK \l "_Toc50109045" </w:instrText>
+            <w:rPr>
+              <w:rFonts w:ascii="Times New Roman" w:hAnsi="Times New Roman" w:cs="Times New Roman"/>
+              <w:bCs/>
+            </w:rPr>
+            <w:instrText xml:space="preserve"> HYPERLINK \l _Toc13232 </w:instrText>
           </w:r>
           <w:r>
+            <w:rPr>
+              <w:rFonts w:ascii="Times New Roman" w:hAnsi="Times New Roman" w:cs="Times New Roman"/>
+              <w:bCs/>
+            </w:rPr>
             <w:fldChar w:fldCharType="separate"/>
           </w:r>
           <w:r>
             <w:rPr>
-              <w:rStyle w:val="18"/>
               <w:rFonts w:ascii="Times New Roman" w:hAnsi="Times New Roman" w:cs="Times New Roman"/>
+              <w:szCs w:val="28"/>
             </w:rPr>
             <w:t>4. Detailed data structure descriptions</w:t>
           </w:r>
@@ -930,7 +1036,7 @@
             <w:fldChar w:fldCharType="begin"/>
           </w:r>
           <w:r>
-            <w:instrText xml:space="preserve"> PAGEREF _Toc50109045 \h </w:instrText>
+            <w:instrText xml:space="preserve"> PAGEREF _Toc13232 </w:instrText>
           </w:r>
           <w:r>
             <w:fldChar w:fldCharType="separate"/>
@@ -942,6 +1048,10 @@
             <w:fldChar w:fldCharType="end"/>
           </w:r>
           <w:r>
+            <w:rPr>
+              <w:rFonts w:ascii="Times New Roman" w:hAnsi="Times New Roman" w:cs="Times New Roman"/>
+              <w:bCs/>
+            </w:rPr>
             <w:fldChar w:fldCharType="end"/>
           </w:r>
         </w:p>
@@ -949,28 +1059,36 @@
           <w:pPr>
             <w:pStyle w:val="14"/>
             <w:tabs>
-              <w:tab w:val="right" w:leader="dot" w:pos="8296"/>
+              <w:tab w:val="right" w:leader="dot" w:pos="8306"/>
             </w:tabs>
-            <w:rPr>
-              <w:kern w:val="0"/>
-              <w:sz w:val="22"/>
-              <w:lang w:eastAsia="en-US"/>
-            </w:rPr>
           </w:pPr>
           <w:r>
+            <w:rPr>
+              <w:rFonts w:ascii="Times New Roman" w:hAnsi="Times New Roman" w:cs="Times New Roman"/>
+              <w:bCs/>
+            </w:rPr>
             <w:fldChar w:fldCharType="begin"/>
           </w:r>
           <w:r>
-            <w:instrText xml:space="preserve"> HYPERLINK \l "_Toc50109046" </w:instrText>
+            <w:rPr>
+              <w:rFonts w:ascii="Times New Roman" w:hAnsi="Times New Roman" w:cs="Times New Roman"/>
+              <w:bCs/>
+            </w:rPr>
+            <w:instrText xml:space="preserve"> HYPERLINK \l _Toc22008 </w:instrText>
           </w:r>
           <w:r>
+            <w:rPr>
+              <w:rFonts w:ascii="Times New Roman" w:hAnsi="Times New Roman" w:cs="Times New Roman"/>
+              <w:bCs/>
+            </w:rPr>
             <w:fldChar w:fldCharType="separate"/>
           </w:r>
           <w:r>
             <w:rPr>
-              <w:rStyle w:val="18"/>
               <w:rFonts w:ascii="Times New Roman" w:hAnsi="Times New Roman" w:eastAsia="SimSun" w:cs="Times New Roman"/>
               <w:iCs/>
+              <w:kern w:val="0"/>
+              <w:szCs w:val="20"/>
             </w:rPr>
             <w:t>4.1 Input for network data</w:t>
           </w:r>
@@ -981,7 +1099,7 @@
             <w:fldChar w:fldCharType="begin"/>
           </w:r>
           <w:r>
-            <w:instrText xml:space="preserve"> PAGEREF _Toc50109046 \h </w:instrText>
+            <w:instrText xml:space="preserve"> PAGEREF _Toc22008 </w:instrText>
           </w:r>
           <w:r>
             <w:fldChar w:fldCharType="separate"/>
@@ -993,6 +1111,10 @@
             <w:fldChar w:fldCharType="end"/>
           </w:r>
           <w:r>
+            <w:rPr>
+              <w:rFonts w:ascii="Times New Roman" w:hAnsi="Times New Roman" w:cs="Times New Roman"/>
+              <w:bCs/>
+            </w:rPr>
             <w:fldChar w:fldCharType="end"/>
           </w:r>
         </w:p>
@@ -1000,28 +1122,36 @@
           <w:pPr>
             <w:pStyle w:val="14"/>
             <w:tabs>
-              <w:tab w:val="right" w:leader="dot" w:pos="8296"/>
+              <w:tab w:val="right" w:leader="dot" w:pos="8306"/>
             </w:tabs>
-            <w:rPr>
-              <w:kern w:val="0"/>
-              <w:sz w:val="22"/>
-              <w:lang w:eastAsia="en-US"/>
-            </w:rPr>
           </w:pPr>
           <w:r>
+            <w:rPr>
+              <w:rFonts w:ascii="Times New Roman" w:hAnsi="Times New Roman" w:cs="Times New Roman"/>
+              <w:bCs/>
+            </w:rPr>
             <w:fldChar w:fldCharType="begin"/>
           </w:r>
           <w:r>
-            <w:instrText xml:space="preserve"> HYPERLINK \l "_Toc50109047" </w:instrText>
+            <w:rPr>
+              <w:rFonts w:ascii="Times New Roman" w:hAnsi="Times New Roman" w:cs="Times New Roman"/>
+              <w:bCs/>
+            </w:rPr>
+            <w:instrText xml:space="preserve"> HYPERLINK \l _Toc322 </w:instrText>
           </w:r>
           <w:r>
+            <w:rPr>
+              <w:rFonts w:ascii="Times New Roman" w:hAnsi="Times New Roman" w:cs="Times New Roman"/>
+              <w:bCs/>
+            </w:rPr>
             <w:fldChar w:fldCharType="separate"/>
           </w:r>
           <w:r>
             <w:rPr>
-              <w:rStyle w:val="18"/>
               <w:rFonts w:ascii="Times New Roman" w:hAnsi="Times New Roman" w:eastAsia="SimSun" w:cs="Times New Roman"/>
               <w:iCs/>
+              <w:kern w:val="0"/>
+              <w:szCs w:val="20"/>
             </w:rPr>
             <w:t>4.2 Input for demand data</w:t>
           </w:r>
@@ -1032,7 +1162,7 @@
             <w:fldChar w:fldCharType="begin"/>
           </w:r>
           <w:r>
-            <w:instrText xml:space="preserve"> PAGEREF _Toc50109047 \h </w:instrText>
+            <w:instrText xml:space="preserve"> PAGEREF _Toc322 </w:instrText>
           </w:r>
           <w:r>
             <w:fldChar w:fldCharType="separate"/>
@@ -1044,6 +1174,10 @@
             <w:fldChar w:fldCharType="end"/>
           </w:r>
           <w:r>
+            <w:rPr>
+              <w:rFonts w:ascii="Times New Roman" w:hAnsi="Times New Roman" w:cs="Times New Roman"/>
+              <w:bCs/>
+            </w:rPr>
             <w:fldChar w:fldCharType="end"/>
           </w:r>
         </w:p>
@@ -1051,28 +1185,36 @@
           <w:pPr>
             <w:pStyle w:val="14"/>
             <w:tabs>
-              <w:tab w:val="right" w:leader="dot" w:pos="8296"/>
+              <w:tab w:val="right" w:leader="dot" w:pos="8306"/>
             </w:tabs>
-            <w:rPr>
-              <w:kern w:val="0"/>
-              <w:sz w:val="22"/>
-              <w:lang w:eastAsia="en-US"/>
-            </w:rPr>
           </w:pPr>
           <w:r>
+            <w:rPr>
+              <w:rFonts w:ascii="Times New Roman" w:hAnsi="Times New Roman" w:cs="Times New Roman"/>
+              <w:bCs/>
+            </w:rPr>
             <w:fldChar w:fldCharType="begin"/>
           </w:r>
           <w:r>
-            <w:instrText xml:space="preserve"> HYPERLINK \l "_Toc50109048" </w:instrText>
+            <w:rPr>
+              <w:rFonts w:ascii="Times New Roman" w:hAnsi="Times New Roman" w:cs="Times New Roman"/>
+              <w:bCs/>
+            </w:rPr>
+            <w:instrText xml:space="preserve"> HYPERLINK \l _Toc22066 </w:instrText>
           </w:r>
           <w:r>
+            <w:rPr>
+              <w:rFonts w:ascii="Times New Roman" w:hAnsi="Times New Roman" w:cs="Times New Roman"/>
+              <w:bCs/>
+            </w:rPr>
             <w:fldChar w:fldCharType="separate"/>
           </w:r>
           <w:r>
             <w:rPr>
-              <w:rStyle w:val="18"/>
               <w:rFonts w:ascii="Times New Roman" w:hAnsi="Times New Roman" w:eastAsia="SimSun" w:cs="Times New Roman"/>
               <w:iCs/>
+              <w:kern w:val="0"/>
+              <w:szCs w:val="20"/>
             </w:rPr>
             <w:t>4.3 Assignment and simulation configuration file</w:t>
           </w:r>
@@ -1083,7 +1225,7 @@
             <w:fldChar w:fldCharType="begin"/>
           </w:r>
           <w:r>
-            <w:instrText xml:space="preserve"> PAGEREF _Toc50109048 \h </w:instrText>
+            <w:instrText xml:space="preserve"> PAGEREF _Toc22066 </w:instrText>
           </w:r>
           <w:r>
             <w:fldChar w:fldCharType="separate"/>
@@ -1095,6 +1237,10 @@
             <w:fldChar w:fldCharType="end"/>
           </w:r>
           <w:r>
+            <w:rPr>
+              <w:rFonts w:ascii="Times New Roman" w:hAnsi="Times New Roman" w:cs="Times New Roman"/>
+              <w:bCs/>
+            </w:rPr>
             <w:fldChar w:fldCharType="end"/>
           </w:r>
         </w:p>
@@ -1102,28 +1248,36 @@
           <w:pPr>
             <w:pStyle w:val="14"/>
             <w:tabs>
-              <w:tab w:val="right" w:leader="dot" w:pos="8296"/>
+              <w:tab w:val="right" w:leader="dot" w:pos="8306"/>
             </w:tabs>
-            <w:rPr>
-              <w:kern w:val="0"/>
-              <w:sz w:val="22"/>
-              <w:lang w:eastAsia="en-US"/>
-            </w:rPr>
           </w:pPr>
           <w:r>
+            <w:rPr>
+              <w:rFonts w:ascii="Times New Roman" w:hAnsi="Times New Roman" w:cs="Times New Roman"/>
+              <w:bCs/>
+            </w:rPr>
             <w:fldChar w:fldCharType="begin"/>
           </w:r>
           <w:r>
-            <w:instrText xml:space="preserve"> HYPERLINK \l "_Toc50109049" </w:instrText>
+            <w:rPr>
+              <w:rFonts w:ascii="Times New Roman" w:hAnsi="Times New Roman" w:cs="Times New Roman"/>
+              <w:bCs/>
+            </w:rPr>
+            <w:instrText xml:space="preserve"> HYPERLINK \l _Toc27504 </w:instrText>
           </w:r>
           <w:r>
+            <w:rPr>
+              <w:rFonts w:ascii="Times New Roman" w:hAnsi="Times New Roman" w:cs="Times New Roman"/>
+              <w:bCs/>
+            </w:rPr>
             <w:fldChar w:fldCharType="separate"/>
           </w:r>
           <w:r>
             <w:rPr>
-              <w:rStyle w:val="18"/>
               <w:rFonts w:ascii="Times New Roman" w:hAnsi="Times New Roman" w:eastAsia="SimSun" w:cs="Times New Roman"/>
               <w:iCs/>
+              <w:kern w:val="0"/>
+              <w:szCs w:val="20"/>
             </w:rPr>
             <w:t>4.4 Input for signal timing and service layer</w:t>
           </w:r>
@@ -1134,7 +1288,7 @@
             <w:fldChar w:fldCharType="begin"/>
           </w:r>
           <w:r>
-            <w:instrText xml:space="preserve"> PAGEREF _Toc50109049 \h </w:instrText>
+            <w:instrText xml:space="preserve"> PAGEREF _Toc27504 </w:instrText>
           </w:r>
           <w:r>
             <w:fldChar w:fldCharType="separate"/>
@@ -1146,6 +1300,10 @@
             <w:fldChar w:fldCharType="end"/>
           </w:r>
           <w:r>
+            <w:rPr>
+              <w:rFonts w:ascii="Times New Roman" w:hAnsi="Times New Roman" w:cs="Times New Roman"/>
+              <w:bCs/>
+            </w:rPr>
             <w:fldChar w:fldCharType="end"/>
           </w:r>
         </w:p>
@@ -1153,28 +1311,36 @@
           <w:pPr>
             <w:pStyle w:val="14"/>
             <w:tabs>
-              <w:tab w:val="right" w:leader="dot" w:pos="8296"/>
+              <w:tab w:val="right" w:leader="dot" w:pos="8306"/>
             </w:tabs>
-            <w:rPr>
-              <w:kern w:val="0"/>
-              <w:sz w:val="22"/>
-              <w:lang w:eastAsia="en-US"/>
-            </w:rPr>
           </w:pPr>
           <w:r>
+            <w:rPr>
+              <w:rFonts w:ascii="Times New Roman" w:hAnsi="Times New Roman" w:cs="Times New Roman"/>
+              <w:bCs/>
+            </w:rPr>
             <w:fldChar w:fldCharType="begin"/>
           </w:r>
           <w:r>
-            <w:instrText xml:space="preserve"> HYPERLINK \l "_Toc50109050" </w:instrText>
+            <w:rPr>
+              <w:rFonts w:ascii="Times New Roman" w:hAnsi="Times New Roman" w:cs="Times New Roman"/>
+              <w:bCs/>
+            </w:rPr>
+            <w:instrText xml:space="preserve"> HYPERLINK \l _Toc26172 </w:instrText>
           </w:r>
           <w:r>
+            <w:rPr>
+              <w:rFonts w:ascii="Times New Roman" w:hAnsi="Times New Roman" w:cs="Times New Roman"/>
+              <w:bCs/>
+            </w:rPr>
             <w:fldChar w:fldCharType="separate"/>
           </w:r>
           <w:r>
             <w:rPr>
-              <w:rStyle w:val="18"/>
               <w:rFonts w:ascii="Times New Roman" w:hAnsi="Times New Roman" w:eastAsia="SimSun" w:cs="Times New Roman"/>
               <w:iCs/>
+              <w:kern w:val="0"/>
+              <w:szCs w:val="20"/>
             </w:rPr>
             <w:t>4.5 Output file</w:t>
           </w:r>
@@ -1185,7 +1351,7 @@
             <w:fldChar w:fldCharType="begin"/>
           </w:r>
           <w:r>
-            <w:instrText xml:space="preserve"> PAGEREF _Toc50109050 \h </w:instrText>
+            <w:instrText xml:space="preserve"> PAGEREF _Toc26172 </w:instrText>
           </w:r>
           <w:r>
             <w:fldChar w:fldCharType="separate"/>
@@ -1197,6 +1363,10 @@
             <w:fldChar w:fldCharType="end"/>
           </w:r>
           <w:r>
+            <w:rPr>
+              <w:rFonts w:ascii="Times New Roman" w:hAnsi="Times New Roman" w:cs="Times New Roman"/>
+              <w:bCs/>
+            </w:rPr>
             <w:fldChar w:fldCharType="end"/>
           </w:r>
         </w:p>
@@ -1204,27 +1374,34 @@
           <w:pPr>
             <w:pStyle w:val="13"/>
             <w:tabs>
-              <w:tab w:val="right" w:leader="dot" w:pos="8296"/>
+              <w:tab w:val="right" w:leader="dot" w:pos="8306"/>
             </w:tabs>
-            <w:rPr>
-              <w:kern w:val="0"/>
-              <w:sz w:val="22"/>
-              <w:lang w:eastAsia="en-US"/>
-            </w:rPr>
           </w:pPr>
           <w:r>
+            <w:rPr>
+              <w:rFonts w:ascii="Times New Roman" w:hAnsi="Times New Roman" w:cs="Times New Roman"/>
+              <w:bCs/>
+            </w:rPr>
             <w:fldChar w:fldCharType="begin"/>
           </w:r>
           <w:r>
-            <w:instrText xml:space="preserve"> HYPERLINK \l "_Toc50109051" </w:instrText>
+            <w:rPr>
+              <w:rFonts w:ascii="Times New Roman" w:hAnsi="Times New Roman" w:cs="Times New Roman"/>
+              <w:bCs/>
+            </w:rPr>
+            <w:instrText xml:space="preserve"> HYPERLINK \l _Toc8757 </w:instrText>
           </w:r>
           <w:r>
+            <w:rPr>
+              <w:rFonts w:ascii="Times New Roman" w:hAnsi="Times New Roman" w:cs="Times New Roman"/>
+              <w:bCs/>
+            </w:rPr>
             <w:fldChar w:fldCharType="separate"/>
           </w:r>
           <w:r>
             <w:rPr>
-              <w:rStyle w:val="18"/>
               <w:rFonts w:ascii="Times New Roman" w:hAnsi="Times New Roman" w:eastAsia="SimSun" w:cs="Times New Roman"/>
+              <w:szCs w:val="20"/>
             </w:rPr>
             <w:t>Appendix: From mathematical modeling to network-based assignment and simulation</w:t>
           </w:r>
@@ -1235,7 +1412,7 @@
             <w:fldChar w:fldCharType="begin"/>
           </w:r>
           <w:r>
-            <w:instrText xml:space="preserve"> PAGEREF _Toc50109051 \h </w:instrText>
+            <w:instrText xml:space="preserve"> PAGEREF _Toc8757 </w:instrText>
           </w:r>
           <w:r>
             <w:fldChar w:fldCharType="separate"/>
@@ -1247,6 +1424,10 @@
             <w:fldChar w:fldCharType="end"/>
           </w:r>
           <w:r>
+            <w:rPr>
+              <w:rFonts w:ascii="Times New Roman" w:hAnsi="Times New Roman" w:cs="Times New Roman"/>
+              <w:bCs/>
+            </w:rPr>
             <w:fldChar w:fldCharType="end"/>
           </w:r>
         </w:p>
@@ -1259,7 +1440,6 @@
           <w:r>
             <w:rPr>
               <w:rFonts w:ascii="Times New Roman" w:hAnsi="Times New Roman" w:cs="Times New Roman"/>
-              <w:b/>
               <w:bCs/>
             </w:rPr>
             <w:fldChar w:fldCharType="end"/>
@@ -1305,7 +1485,7 @@
           <w:szCs w:val="20"/>
         </w:rPr>
       </w:pPr>
-      <w:bookmarkStart w:id="1" w:name="_Toc50109034"/>
+      <w:bookmarkStart w:id="1" w:name="_Toc17997"/>
       <w:r>
         <w:rPr>
           <w:rFonts w:ascii="Times New Roman" w:hAnsi="Times New Roman" w:eastAsia="SimSun" w:cs="Times New Roman"/>
@@ -1327,7 +1507,7 @@
           <w:szCs w:val="20"/>
         </w:rPr>
       </w:pPr>
-      <w:bookmarkStart w:id="2" w:name="_Toc50109035"/>
+      <w:bookmarkStart w:id="2" w:name="_Toc26356"/>
       <w:r>
         <w:rPr>
           <w:rFonts w:ascii="Times New Roman" w:hAnsi="Times New Roman" w:cs="Times New Roman"/>
@@ -2638,7 +2818,7 @@
           <w:szCs w:val="20"/>
         </w:rPr>
       </w:pPr>
-      <w:bookmarkStart w:id="3" w:name="_Toc50109036"/>
+      <w:bookmarkStart w:id="3" w:name="_Toc21323"/>
       <w:r>
         <w:rPr>
           <w:rFonts w:ascii="Times New Roman" w:hAnsi="Times New Roman" w:eastAsia="SimSun" w:cs="Times New Roman"/>
@@ -3710,7 +3890,7 @@
           <w:szCs w:val="24"/>
         </w:rPr>
       </w:pPr>
-      <w:bookmarkStart w:id="4" w:name="_Toc50109037"/>
+      <w:bookmarkStart w:id="4" w:name="_Toc29392"/>
       <w:r>
         <w:rPr>
           <w:rFonts w:ascii="Times New Roman" w:hAnsi="Times New Roman" w:cs="Times New Roman"/>
@@ -3997,7 +4177,7 @@
           <w:szCs w:val="20"/>
         </w:rPr>
       </w:pPr>
-      <w:bookmarkStart w:id="5" w:name="_Toc50109038"/>
+      <w:bookmarkStart w:id="5" w:name="_Toc14421"/>
       <w:r>
         <w:rPr>
           <w:rFonts w:ascii="Times New Roman" w:hAnsi="Times New Roman" w:eastAsia="SimSun" w:cs="Times New Roman"/>
@@ -4025,7 +4205,7 @@
           <w:szCs w:val="20"/>
         </w:rPr>
       </w:pPr>
-      <w:bookmarkStart w:id="6" w:name="_Toc50109039"/>
+      <w:bookmarkStart w:id="6" w:name="_Toc18037"/>
       <w:r>
         <w:rPr>
           <w:rFonts w:ascii="Times New Roman" w:hAnsi="Times New Roman" w:cs="Times New Roman"/>
@@ -4052,7 +4232,43 @@
           <w:sz w:val="20"/>
           <w:szCs w:val="20"/>
         </w:rPr>
-        <w:t xml:space="preserve">Locate the project folder of “Tempe network”. </w:t>
+        <w:t>Locate the project folder of “</w:t>
+      </w:r>
+      <w:r>
+        <w:rPr>
+          <w:rFonts w:hint="default" w:ascii="Times New Roman" w:hAnsi="Times New Roman" w:cs="Times New Roman"/>
+          <w:sz w:val="20"/>
+          <w:szCs w:val="20"/>
+          <w:lang w:val="en-US"/>
+        </w:rPr>
+        <w:t>6_</w:t>
+      </w:r>
+      <w:bookmarkStart w:id="29" w:name="_GoBack"/>
+      <w:bookmarkEnd w:id="29"/>
+      <w:r>
+        <w:rPr>
+          <w:rFonts w:ascii="Times New Roman" w:hAnsi="Times New Roman" w:cs="Times New Roman"/>
+          <w:sz w:val="20"/>
+          <w:szCs w:val="20"/>
+        </w:rPr>
+        <w:t xml:space="preserve">Tempe </w:t>
+      </w:r>
+      <w:r>
+        <w:rPr>
+          <w:rFonts w:hint="default" w:ascii="Times New Roman" w:hAnsi="Times New Roman" w:cs="Times New Roman"/>
+          <w:sz w:val="20"/>
+          <w:szCs w:val="20"/>
+          <w:lang w:val="en-US"/>
+        </w:rPr>
+        <w:t xml:space="preserve">ASU </w:t>
+      </w:r>
+      <w:r>
+        <w:rPr>
+          <w:rFonts w:ascii="Times New Roman" w:hAnsi="Times New Roman" w:cs="Times New Roman"/>
+          <w:sz w:val="20"/>
+          <w:szCs w:val="20"/>
+        </w:rPr>
+        <w:t xml:space="preserve">network”. </w:t>
       </w:r>
     </w:p>
     <w:p>
@@ -4294,7 +4510,7 @@
           <w:szCs w:val="20"/>
         </w:rPr>
       </w:pPr>
-      <w:bookmarkStart w:id="7" w:name="_Toc50109040"/>
+      <w:bookmarkStart w:id="7" w:name="_Toc24380"/>
       <w:r>
         <w:rPr>
           <w:rFonts w:ascii="Times New Roman" w:hAnsi="Times New Roman" w:cs="Times New Roman"/>
@@ -4651,7 +4867,7 @@
           <w:szCs w:val="24"/>
         </w:rPr>
       </w:pPr>
-      <w:bookmarkStart w:id="9" w:name="_Toc50109041"/>
+      <w:bookmarkStart w:id="9" w:name="_Toc28132"/>
       <w:r>
         <w:rPr>
           <w:rFonts w:ascii="Times New Roman" w:hAnsi="Times New Roman" w:cs="Times New Roman"/>
@@ -4854,7 +5070,7 @@
       </w:pPr>
       <w:bookmarkStart w:id="10" w:name="_Toc50106986"/>
       <w:bookmarkEnd w:id="10"/>
-      <w:bookmarkStart w:id="11" w:name="_Toc50109042"/>
+      <w:bookmarkStart w:id="11" w:name="_Toc4001"/>
       <w:r>
         <w:rPr>
           <w:rFonts w:ascii="Times New Roman" w:hAnsi="Times New Roman" w:eastAsia="SimSun" w:cs="Times New Roman"/>
@@ -4884,7 +5100,7 @@
           <w:szCs w:val="20"/>
         </w:rPr>
       </w:pPr>
-      <w:bookmarkStart w:id="12" w:name="_Toc50109043"/>
+      <w:bookmarkStart w:id="12" w:name="_Toc30525"/>
       <w:r>
         <w:rPr>
           <w:rFonts w:ascii="Times New Roman" w:hAnsi="Times New Roman" w:cs="Times New Roman"/>
@@ -6042,7 +6258,7 @@
           <w:szCs w:val="24"/>
         </w:rPr>
       </w:pPr>
-      <w:bookmarkStart w:id="13" w:name="_Toc50109044"/>
+      <w:bookmarkStart w:id="13" w:name="_Toc30755"/>
       <w:r>
         <w:rPr>
           <w:rFonts w:ascii="Times New Roman" w:hAnsi="Times New Roman" w:cs="Times New Roman"/>
@@ -6281,8 +6497,8 @@
                 <w:szCs w:val="20"/>
               </w:rPr>
             </w:pPr>
-            <w:bookmarkStart w:id="14" w:name="OLE_LINK5"/>
-            <w:bookmarkStart w:id="15" w:name="OLE_LINK6"/>
+            <w:bookmarkStart w:id="14" w:name="OLE_LINK6"/>
+            <w:bookmarkStart w:id="15" w:name="OLE_LINK5"/>
             <w:bookmarkStart w:id="16" w:name="_Hlk46131909"/>
             <w:r>
               <w:rPr>
@@ -6517,8 +6733,8 @@
                 <w:szCs w:val="20"/>
               </w:rPr>
             </w:pPr>
-            <w:bookmarkStart w:id="17" w:name="OLE_LINK10"/>
-            <w:bookmarkStart w:id="18" w:name="OLE_LINK9"/>
+            <w:bookmarkStart w:id="17" w:name="OLE_LINK9"/>
+            <w:bookmarkStart w:id="18" w:name="OLE_LINK10"/>
             <w:r>
               <w:rPr>
                 <w:rFonts w:ascii="Times New Roman" w:hAnsi="Times New Roman" w:cs="Times New Roman"/>
@@ -14410,7 +14626,7 @@
           <w:szCs w:val="28"/>
         </w:rPr>
       </w:pPr>
-      <w:bookmarkStart w:id="19" w:name="_Toc50109045"/>
+      <w:bookmarkStart w:id="19" w:name="_Toc13232"/>
       <w:r>
         <w:rPr>
           <w:rFonts w:ascii="Times New Roman" w:hAnsi="Times New Roman" w:cs="Times New Roman"/>
@@ -14432,7 +14648,7 @@
           <w:szCs w:val="20"/>
         </w:rPr>
       </w:pPr>
-      <w:bookmarkStart w:id="20" w:name="_Toc50109046"/>
+      <w:bookmarkStart w:id="20" w:name="_Toc22008"/>
       <w:r>
         <w:rPr>
           <w:rFonts w:ascii="Times New Roman" w:hAnsi="Times New Roman" w:eastAsia="SimSun" w:cs="Times New Roman"/>
@@ -15505,6 +15721,12 @@
             <w:insideH w:val="single" w:color="000000" w:sz="8" w:space="0"/>
             <w:insideV w:val="single" w:color="000000" w:sz="8" w:space="0"/>
           </w:tblBorders>
+          <w:tblCellMar>
+            <w:top w:w="0" w:type="dxa"/>
+            <w:left w:w="108" w:type="dxa"/>
+            <w:bottom w:w="0" w:type="dxa"/>
+            <w:right w:w="108" w:type="dxa"/>
+          </w:tblCellMar>
         </w:tblPrEx>
         <w:trPr>
           <w:jc w:val="center"/>
@@ -17353,7 +17575,7 @@
           <w:szCs w:val="20"/>
         </w:rPr>
       </w:pPr>
-      <w:bookmarkStart w:id="23" w:name="_Toc50109047"/>
+      <w:bookmarkStart w:id="23" w:name="_Toc322"/>
       <w:r>
         <w:rPr>
           <w:rFonts w:ascii="Times New Roman" w:hAnsi="Times New Roman" w:eastAsia="SimSun" w:cs="Times New Roman"/>
@@ -17978,7 +18200,7 @@
           <w:szCs w:val="20"/>
         </w:rPr>
       </w:pPr>
-      <w:bookmarkStart w:id="24" w:name="_Toc50109048"/>
+      <w:bookmarkStart w:id="24" w:name="_Toc22066"/>
       <w:r>
         <w:rPr>
           <w:rFonts w:ascii="Times New Roman" w:hAnsi="Times New Roman" w:eastAsia="SimSun" w:cs="Times New Roman"/>
@@ -18149,12 +18371,6 @@
             <w:insideH w:val="single" w:color="000000" w:sz="8" w:space="0"/>
             <w:insideV w:val="single" w:color="000000" w:sz="8" w:space="0"/>
           </w:tblBorders>
-          <w:tblCellMar>
-            <w:top w:w="0" w:type="dxa"/>
-            <w:left w:w="108" w:type="dxa"/>
-            <w:bottom w:w="0" w:type="dxa"/>
-            <w:right w:w="108" w:type="dxa"/>
-          </w:tblCellMar>
         </w:tblPrEx>
         <w:trPr>
           <w:jc w:val="center"/>
@@ -20551,7 +20767,7 @@
           <w:szCs w:val="20"/>
         </w:rPr>
       </w:pPr>
-      <w:bookmarkStart w:id="25" w:name="_Toc50109049"/>
+      <w:bookmarkStart w:id="25" w:name="_Toc27504"/>
       <w:r>
         <w:rPr>
           <w:rFonts w:ascii="Times New Roman" w:hAnsi="Times New Roman" w:eastAsia="SimSun" w:cs="Times New Roman"/>
@@ -21691,7 +21907,7 @@
           <w:szCs w:val="20"/>
         </w:rPr>
       </w:pPr>
-      <w:bookmarkStart w:id="27" w:name="_Toc50109050"/>
+      <w:bookmarkStart w:id="27" w:name="_Toc26172"/>
       <w:r>
         <w:rPr>
           <w:rFonts w:ascii="Times New Roman" w:hAnsi="Times New Roman" w:eastAsia="SimSun" w:cs="Times New Roman"/>
@@ -24927,7 +25143,7 @@
           <w:szCs w:val="20"/>
         </w:rPr>
       </w:pPr>
-      <w:bookmarkStart w:id="28" w:name="_Toc50109051"/>
+      <w:bookmarkStart w:id="28" w:name="_Toc8757"/>
       <w:r>
         <w:rPr>
           <w:rFonts w:ascii="Times New Roman" w:hAnsi="Times New Roman" w:eastAsia="SimSun" w:cs="Times New Roman"/>

</xml_diff>